<commit_message>
Round Battle framework 2.0 Modify design for battle
</commit_message>
<xml_diff>
--- a/RougelikeWuXia/游戏架构.docx
+++ b/RougelikeWuXia/游戏架构.docx
@@ -47,6 +47,49 @@
         <w:rPr>
           <w:rFonts w:hint="eastAsia"/>
         </w:rPr>
+        <w:t>玩家流程为：</w:t>
+      </w:r>
+    </w:p>
+    <w:p>
+      <w:r>
+        <w:rPr>
+          <w:rFonts w:hint="eastAsia"/>
+        </w:rPr>
+        <w:t>准备阶段，可以使用物品牌、装备牌等等，然后使用攻击</w:t>
+      </w:r>
+      <w:r>
+        <w:rPr>
+          <w:rFonts w:hint="eastAsia"/>
+        </w:rPr>
+        <w:t>(攻击</w:t>
+      </w:r>
+      <w:proofErr w:type="gramStart"/>
+      <w:r>
+        <w:rPr>
+          <w:rFonts w:hint="eastAsia"/>
+        </w:rPr>
+        <w:t>牌数量</w:t>
+      </w:r>
+      <w:proofErr w:type="gramEnd"/>
+      <w:r>
+        <w:rPr>
+          <w:rFonts w:hint="eastAsia"/>
+        </w:rPr>
+        <w:t>有限，第一次进入准备阶段产生</w:t>
+      </w:r>
+      <w:r>
+        <w:t>)</w:t>
+      </w:r>
+      <w:r>
+        <w:rPr>
+          <w:rFonts w:hint="eastAsia"/>
+        </w:rPr>
+        <w:t>攻击某个敌人，进入1v1场景。在1v1场景中，</w:t>
+      </w:r>
+      <w:r>
+        <w:rPr>
+          <w:rFonts w:hint="eastAsia"/>
+        </w:rPr>
         <w:t>通过</w:t>
       </w:r>
       <w:proofErr w:type="gramStart"/>
@@ -56,18 +99,18 @@
         </w:rPr>
         <w:t>打出牌</w:t>
       </w:r>
+      <w:r>
+        <w:rPr>
+          <w:rFonts w:hint="eastAsia"/>
+        </w:rPr>
+        <w:t>造成</w:t>
+      </w:r>
       <w:proofErr w:type="gramEnd"/>
       <w:r>
         <w:rPr>
           <w:rFonts w:hint="eastAsia"/>
         </w:rPr>
-        <w:t>凑成招式组合</w:t>
-      </w:r>
-      <w:r>
-        <w:rPr>
-          <w:rFonts w:hint="eastAsia"/>
-        </w:rPr>
-        <w:t>造成伤害</w:t>
+        <w:t>伤害</w:t>
       </w:r>
       <w:r>
         <w:rPr>
@@ -79,7 +122,37 @@
         <w:rPr>
           <w:rFonts w:hint="eastAsia"/>
         </w:rPr>
-        <w:t xml:space="preserve"> 血量与架势条</w:t>
+        <w:t xml:space="preserve"> </w:t>
+      </w:r>
+      <w:r>
+        <w:rPr>
+          <w:rFonts w:hint="eastAsia"/>
+        </w:rPr>
+        <w:t>玩家可以随时选择退出1v1，之后返回准备阶段</w:t>
+      </w:r>
+    </w:p>
+    <w:p/>
+    <w:p>
+      <w:r>
+        <w:rPr>
+          <w:rFonts w:hint="eastAsia"/>
+        </w:rPr>
+        <w:t>血量与架势条</w:t>
+      </w:r>
+    </w:p>
+    <w:p/>
+    <w:p>
+      <w:r>
+        <w:rPr>
+          <w:rFonts w:hint="eastAsia"/>
+        </w:rPr>
+        <w:t xml:space="preserve">武功秘籍提供 </w:t>
+      </w:r>
+      <w:r>
+        <w:rPr>
+          <w:rFonts w:hint="eastAsia"/>
+        </w:rPr>
+        <w:t>攻击牌</w:t>
       </w:r>
     </w:p>
     <w:p/>
@@ -93,150 +166,21 @@
         <w:rPr>
           <w:rFonts w:hint="eastAsia"/>
         </w:rPr>
-        <w:t>武功秘籍提供 攻击和</w:t>
-      </w:r>
-      <w:proofErr w:type="gramStart"/>
-      <w:r>
-        <w:rPr>
-          <w:rFonts w:hint="eastAsia"/>
-        </w:rPr>
-        <w:t>防御卡</w:t>
-      </w:r>
-      <w:r>
-        <w:rPr>
-          <w:rFonts w:hint="eastAsia"/>
-        </w:rPr>
-        <w:t xml:space="preserve"> </w:t>
-      </w:r>
-      <w:r>
-        <w:t xml:space="preserve"> </w:t>
-      </w:r>
-      <w:r>
-        <w:rPr>
-          <w:rFonts w:hint="eastAsia"/>
-        </w:rPr>
-        <w:t>防御卡</w:t>
-      </w:r>
-      <w:proofErr w:type="gramEnd"/>
-      <w:r>
-        <w:rPr>
-          <w:rFonts w:hint="eastAsia"/>
-        </w:rPr>
-        <w:t>可以克制某些攻击卡</w:t>
+        <w:t>回合开始时，由速度决定先后手，结算时</w:t>
+      </w:r>
+      <w:r>
+        <w:rPr>
+          <w:rFonts w:hint="eastAsia"/>
+        </w:rPr>
+        <w:t>按照顺序</w:t>
+      </w:r>
+      <w:r>
+        <w:rPr>
+          <w:rFonts w:hint="eastAsia"/>
+        </w:rPr>
+        <w:t>一同结算</w:t>
       </w:r>
     </w:p>
-    <w:p/>
-    <w:p>
-      <w:r>
-        <w:rPr>
-          <w:rFonts w:hint="eastAsia"/>
-        </w:rPr>
-        <w:t>回合开始时，由速度决定先后手，结算时</w:t>
-      </w:r>
-      <w:r>
-        <w:rPr>
-          <w:rFonts w:hint="eastAsia"/>
-        </w:rPr>
-        <w:t>按照顺序</w:t>
-      </w:r>
-      <w:r>
-        <w:rPr>
-          <w:rFonts w:hint="eastAsia"/>
-        </w:rPr>
-        <w:t>一同结算</w:t>
-      </w:r>
-    </w:p>
-    <w:p/>
-    <w:p>
-      <w:r>
-        <w:rPr>
-          <w:rFonts w:hint="eastAsia"/>
-        </w:rPr>
-        <w:t>招式：刚、柔</w:t>
-      </w:r>
-    </w:p>
-    <w:p>
-      <w:r>
-        <w:rPr>
-          <w:rFonts w:hint="eastAsia"/>
-        </w:rPr>
-        <w:t>防御:</w:t>
-      </w:r>
-      <w:r>
-        <w:t xml:space="preserve">  </w:t>
-      </w:r>
-      <w:r>
-        <w:rPr>
-          <w:rFonts w:hint="eastAsia"/>
-        </w:rPr>
-        <w:t>刚、柔</w:t>
-      </w:r>
-    </w:p>
-    <w:p/>
-    <w:p>
-      <w:r>
-        <w:rPr>
-          <w:rFonts w:hint="eastAsia"/>
-        </w:rPr>
-        <w:t>攻击 用</w:t>
-      </w:r>
-      <w:r>
-        <w:rPr>
-          <w:rFonts w:hint="eastAsia"/>
-        </w:rPr>
-        <w:t>同</w:t>
-      </w:r>
-      <w:r>
-        <w:rPr>
-          <w:rFonts w:hint="eastAsia"/>
-        </w:rPr>
-        <w:t>系</w:t>
-      </w:r>
-      <w:r>
-        <w:rPr>
-          <w:rFonts w:hint="eastAsia"/>
-        </w:rPr>
-        <w:t>防御 减少伤害</w:t>
-      </w:r>
-    </w:p>
-    <w:p>
-      <w:pPr>
-        <w:rPr>
-          <w:rFonts w:hint="eastAsia"/>
-        </w:rPr>
-      </w:pPr>
-      <w:r>
-        <w:rPr>
-          <w:rFonts w:hint="eastAsia"/>
-        </w:rPr>
-        <w:t>攻击 用</w:t>
-      </w:r>
-      <w:r>
-        <w:rPr>
-          <w:rFonts w:hint="eastAsia"/>
-        </w:rPr>
-        <w:t>异</w:t>
-      </w:r>
-      <w:r>
-        <w:rPr>
-          <w:rFonts w:hint="eastAsia"/>
-        </w:rPr>
-        <w:t>系防御</w:t>
-      </w:r>
-      <w:r>
-        <w:rPr>
-          <w:rFonts w:hint="eastAsia"/>
-        </w:rPr>
-        <w:t>，</w:t>
-      </w:r>
-      <w:r>
-        <w:rPr>
-          <w:rFonts w:hint="eastAsia"/>
-        </w:rPr>
-        <w:t>攻击架势条，结束对方回合</w:t>
-      </w:r>
-    </w:p>
-    <w:p/>
     <w:sectPr>
       <w:pgSz w:w="11906" w:h="16838"/>
       <w:pgMar w:top="1440" w:right="1800" w:bottom="1440" w:left="1800" w:header="851" w:footer="992" w:gutter="0"/>

</xml_diff>

<commit_message>
Add CardPawnWithCamera, move all draw/trigger card logic there. Remove that from card manager
</commit_message>
<xml_diff>
--- a/RougelikeWuXia/游戏架构.docx
+++ b/RougelikeWuXia/游戏架构.docx
@@ -3,19 +3,11 @@
 <w:document xmlns:wpc="http://schemas.microsoft.com/office/word/2010/wordprocessingCanvas" xmlns:cx="http://schemas.microsoft.com/office/drawing/2014/chartex" xmlns:cx1="http://schemas.microsoft.com/office/drawing/2015/9/8/chartex" xmlns:cx2="http://schemas.microsoft.com/office/drawing/2015/10/21/chartex" xmlns:cx3="http://schemas.microsoft.com/office/drawing/2016/5/9/chartex" xmlns:cx4="http://schemas.microsoft.com/office/drawing/2016/5/10/chartex" xmlns:cx5="http://schemas.microsoft.com/office/drawing/2016/5/11/chartex" xmlns:cx6="http://schemas.microsoft.com/office/drawing/2016/5/12/chartex" xmlns:cx7="http://schemas.microsoft.com/office/drawing/2016/5/13/chartex" xmlns:cx8="http://schemas.microsoft.com/office/drawing/2016/5/14/chartex" xmlns:mc="http://schemas.openxmlformats.org/markup-compatibility/2006" xmlns:aink="http://schemas.microsoft.com/office/drawing/2016/ink" xmlns:am3d="http://schemas.microsoft.com/office/drawing/2017/model3d" xmlns:o="urn:schemas-microsoft-com:office:office" xmlns:r="http://schemas.openxmlformats.org/officeDocument/2006/relationships" xmlns:m="http://schemas.openxmlformats.org/officeDocument/2006/math" xmlns:v="urn:schemas-microsoft-com:vml" xmlns:wp14="http://schemas.microsoft.com/office/word/2010/wordprocessingDrawing" xmlns:wp="http://schemas.openxmlformats.org/drawingml/2006/wordprocessingDrawing" xmlns:w10="urn:schemas-microsoft-com:office:word" xmlns:w="http://schemas.openxmlformats.org/wordprocessingml/2006/main" xmlns:w14="http://schemas.microsoft.com/office/word/2010/wordml" xmlns:w15="http://schemas.microsoft.com/office/word/2012/wordml" xmlns:w16cex="http://schemas.microsoft.com/office/word/2018/wordml/cex" xmlns:w16cid="http://schemas.microsoft.com/office/word/2016/wordml/cid" xmlns:w16="http://schemas.microsoft.com/office/word/2018/wordml" xmlns:w16se="http://schemas.microsoft.com/office/word/2015/wordml/symex" xmlns:wpg="http://schemas.microsoft.com/office/word/2010/wordprocessingGroup" xmlns:wpi="http://schemas.microsoft.com/office/word/2010/wordprocessingInk" xmlns:wne="http://schemas.microsoft.com/office/word/2006/wordml" xmlns:wps="http://schemas.microsoft.com/office/word/2010/wordprocessingShape" mc:Ignorable="w14 w15 w16se w16cid w16 w16cex wp14">
   <w:body>
     <w:p>
-      <w:proofErr w:type="gramStart"/>
-      <w:r>
-        <w:rPr>
-          <w:rFonts w:hint="eastAsia"/>
-        </w:rPr>
-        <w:t>可成长</w:t>
-      </w:r>
-      <w:proofErr w:type="gramEnd"/>
-      <w:r>
-        <w:rPr>
-          <w:rFonts w:hint="eastAsia"/>
-        </w:rPr>
-        <w:t>属性：内功、身法、</w:t>
+      <w:r>
+        <w:rPr>
+          <w:rFonts w:hint="eastAsia"/>
+        </w:rPr>
+        <w:t>可成长属性：内功、身法、</w:t>
       </w:r>
       <w:r>
         <w:rPr>
@@ -30,7 +22,7 @@
         <w:rPr>
           <w:rFonts w:hint="eastAsia"/>
         </w:rPr>
-        <w:t>、装备、天赋、队友（？）</w:t>
+        <w:t>、装备、天赋、队友</w:t>
       </w:r>
     </w:p>
     <w:p/>
@@ -61,21 +53,7 @@
         <w:rPr>
           <w:rFonts w:hint="eastAsia"/>
         </w:rPr>
-        <w:t>(攻击</w:t>
-      </w:r>
-      <w:proofErr w:type="gramStart"/>
-      <w:r>
-        <w:rPr>
-          <w:rFonts w:hint="eastAsia"/>
-        </w:rPr>
-        <w:t>牌数量</w:t>
-      </w:r>
-      <w:proofErr w:type="gramEnd"/>
-      <w:r>
-        <w:rPr>
-          <w:rFonts w:hint="eastAsia"/>
-        </w:rPr>
-        <w:t>有限，第一次进入准备阶段产生</w:t>
+        <w:t>(攻击牌数量有限，第一次进入准备阶段产生</w:t>
       </w:r>
       <w:r>
         <w:t>)</w:t>
@@ -90,27 +68,13 @@
         <w:rPr>
           <w:rFonts w:hint="eastAsia"/>
         </w:rPr>
-        <w:t>通过</w:t>
-      </w:r>
-      <w:proofErr w:type="gramStart"/>
-      <w:r>
-        <w:rPr>
-          <w:rFonts w:hint="eastAsia"/>
-        </w:rPr>
-        <w:t>打出牌</w:t>
-      </w:r>
-      <w:r>
-        <w:rPr>
-          <w:rFonts w:hint="eastAsia"/>
-        </w:rPr>
-        <w:t>造成</w:t>
-      </w:r>
-      <w:proofErr w:type="gramEnd"/>
-      <w:r>
-        <w:rPr>
-          <w:rFonts w:hint="eastAsia"/>
-        </w:rPr>
-        <w:t>伤害</w:t>
+        <w:t>通过打出牌</w:t>
+      </w:r>
+      <w:r>
+        <w:rPr>
+          <w:rFonts w:hint="eastAsia"/>
+        </w:rPr>
+        <w:t>造成伤害</w:t>
       </w:r>
       <w:r>
         <w:rPr>
@@ -137,7 +101,15 @@
         <w:rPr>
           <w:rFonts w:hint="eastAsia"/>
         </w:rPr>
-        <w:t>血量与架势条</w:t>
+        <w:t>地形概念，敌我双方中间会间隔地形，地形会产生效果</w:t>
+      </w:r>
+    </w:p>
+    <w:p>
+      <w:r>
+        <w:rPr>
+          <w:rFonts w:hint="eastAsia"/>
+        </w:rPr>
+        <w:t>阵型概念，队友、敌人站位会产生阵型效果</w:t>
       </w:r>
     </w:p>
     <w:p/>
@@ -146,22 +118,26 @@
         <w:rPr>
           <w:rFonts w:hint="eastAsia"/>
         </w:rPr>
-        <w:t xml:space="preserve">武功秘籍提供 </w:t>
-      </w:r>
-      <w:r>
-        <w:rPr>
-          <w:rFonts w:hint="eastAsia"/>
-        </w:rPr>
-        <w:t>攻击牌</w:t>
+        <w:t>血量与架势条</w:t>
       </w:r>
     </w:p>
     <w:p/>
     <w:p>
-      <w:pPr>
-        <w:rPr>
-          <w:rFonts w:hint="eastAsia"/>
-        </w:rPr>
-      </w:pPr>
+      <w:r>
+        <w:rPr>
+          <w:rFonts w:hint="eastAsia"/>
+        </w:rPr>
+        <w:t xml:space="preserve">武功秘籍提供 </w:t>
+      </w:r>
+      <w:r>
+        <w:rPr>
+          <w:rFonts w:hint="eastAsia"/>
+        </w:rPr>
+        <w:t>攻击牌</w:t>
+      </w:r>
+    </w:p>
+    <w:p/>
+    <w:p>
       <w:r>
         <w:rPr>
           <w:rFonts w:hint="eastAsia"/>

</xml_diff>